<commit_message>
Added DLL and shellexecute to the documentation.
</commit_message>
<xml_diff>
--- a/docs/Clipboard Accelerator.docx
+++ b/docs/Clipboard Accelerator.docx
@@ -4,19 +4,19 @@
   <w:body>
     <w:p>
       <w:pPr>
-        <w:jc w:val="center"/>
+        <w:pStyle w:val="Heading1"/>
         <w:rPr>
           <w:b/>
-          <w:sz w:val="24"/>
-          <w:szCs w:val="24"/>
+          <w:sz w:val="36"/>
+          <w:szCs w:val="36"/>
           <w:lang w:val="de-CH"/>
         </w:rPr>
       </w:pPr>
       <w:r>
         <w:rPr>
           <w:b/>
-          <w:sz w:val="24"/>
-          <w:szCs w:val="24"/>
+          <w:sz w:val="36"/>
+          <w:szCs w:val="36"/>
           <w:lang w:val="de-CH"/>
         </w:rPr>
         <w:t>C</w:t>
@@ -24,8 +24,8 @@
       <w:r>
         <w:rPr>
           <w:b/>
-          <w:sz w:val="24"/>
-          <w:szCs w:val="24"/>
+          <w:sz w:val="36"/>
+          <w:szCs w:val="36"/>
           <w:lang w:val="de-CH"/>
         </w:rPr>
         <w:t>lipboard Accelerator</w:t>
@@ -107,45 +107,31 @@
     </w:p>
     <w:p>
       <w:pPr>
-        <w:rPr>
-          <w:b/>
-          <w:sz w:val="24"/>
-          <w:szCs w:val="24"/>
+        <w:pStyle w:val="Heading1"/>
+        <w:rPr>
           <w:lang w:val="de-CH"/>
         </w:rPr>
       </w:pPr>
       <w:r>
         <w:rPr>
-          <w:b/>
-          <w:sz w:val="24"/>
-          <w:szCs w:val="24"/>
           <w:lang w:val="de-CH"/>
         </w:rPr>
         <w:t>Main F</w:t>
       </w:r>
       <w:r>
         <w:rPr>
-          <w:b/>
-          <w:sz w:val="24"/>
-          <w:szCs w:val="24"/>
           <w:lang w:val="de-CH"/>
         </w:rPr>
         <w:t>uncti</w:t>
       </w:r>
       <w:r>
         <w:rPr>
-          <w:b/>
-          <w:sz w:val="24"/>
-          <w:szCs w:val="24"/>
           <w:lang w:val="de-CH"/>
         </w:rPr>
         <w:t>o</w:t>
       </w:r>
       <w:r>
         <w:rPr>
-          <w:b/>
-          <w:sz w:val="24"/>
-          <w:szCs w:val="24"/>
           <w:lang w:val="de-CH"/>
         </w:rPr>
         <w:t>nality</w:t>
@@ -380,7 +366,11 @@
         <w:t xml:space="preserve">This can be used to pass optional arguments to the external command. </w:t>
       </w:r>
       <w:r>
-        <w:t xml:space="preserve">The optional arguments can be entered manually or populated using the optional arguments functionality described in 1c above. </w:t>
+        <w:t xml:space="preserve">The optional arguments can be entered manually or populated using the optional arguments </w:t>
+      </w:r>
+      <w:r>
+        <w:lastRenderedPageBreak/>
+        <w:t xml:space="preserve">functionality described in 1c above. </w:t>
       </w:r>
       <w:r>
         <w:t>This is only supported with external commands defined in XML files.</w:t>
@@ -395,7 +385,6 @@
         </w:numPr>
       </w:pPr>
       <w:r>
-        <w:lastRenderedPageBreak/>
         <w:t>Settings section</w:t>
       </w:r>
     </w:p>
@@ -757,16 +746,9 @@
     </w:p>
     <w:p>
       <w:pPr>
-        <w:rPr>
-          <w:b/>
-          <w:sz w:val="24"/>
-        </w:rPr>
-      </w:pPr>
-      <w:r>
-        <w:rPr>
-          <w:b/>
-          <w:sz w:val="24"/>
-        </w:rPr>
+        <w:pStyle w:val="Heading1"/>
+      </w:pPr>
+      <w:r>
         <w:lastRenderedPageBreak/>
         <w:t>Advanced Settings</w:t>
       </w:r>
@@ -1019,18 +1001,9 @@
     </w:p>
     <w:p>
       <w:pPr>
-        <w:rPr>
-          <w:b/>
-          <w:sz w:val="24"/>
-          <w:szCs w:val="24"/>
-        </w:rPr>
-      </w:pPr>
-      <w:r>
-        <w:rPr>
-          <w:b/>
-          <w:sz w:val="24"/>
-          <w:szCs w:val="24"/>
-        </w:rPr>
+        <w:pStyle w:val="Heading1"/>
+      </w:pPr>
+      <w:r>
         <w:lastRenderedPageBreak/>
         <w:t>Optional Arguments</w:t>
       </w:r>
@@ -1164,18 +1137,9 @@
     </w:p>
     <w:p>
       <w:pPr>
-        <w:rPr>
-          <w:b/>
-          <w:sz w:val="24"/>
-          <w:szCs w:val="24"/>
-        </w:rPr>
-      </w:pPr>
-      <w:r>
-        <w:rPr>
-          <w:b/>
-          <w:sz w:val="24"/>
-          <w:szCs w:val="24"/>
-        </w:rPr>
+        <w:pStyle w:val="Heading1"/>
+      </w:pPr>
+      <w:r>
         <w:lastRenderedPageBreak/>
         <w:t>Defining External Commands</w:t>
       </w:r>
@@ -1208,7 +1172,19 @@
         <w:rPr>
           <w:szCs w:val="24"/>
         </w:rPr>
-        <w:t xml:space="preserve"> call external commands in three different ways</w:t>
+        <w:t xml:space="preserve"> call external commands in </w:t>
+      </w:r>
+      <w:r>
+        <w:rPr>
+          <w:szCs w:val="24"/>
+        </w:rPr>
+        <w:t>three</w:t>
+      </w:r>
+      <w:r>
+        <w:rPr>
+          <w:szCs w:val="24"/>
+        </w:rPr>
+        <w:t xml:space="preserve"> different ways</w:t>
       </w:r>
       <w:r>
         <w:rPr>
@@ -2091,36 +2067,7 @@
         <w:ind w:left="1440"/>
       </w:pPr>
       <w:r>
-        <w:t>The root element &lt;</w:t>
-      </w:r>
-      <w:proofErr w:type="spellStart"/>
-      <w:r>
-        <w:t>ExternalProgram</w:t>
-      </w:r>
-      <w:proofErr w:type="spellEnd"/>
-      <w:r>
-        <w:t>&gt; and the child element &lt;</w:t>
-      </w:r>
-      <w:r>
-        <w:t>program</w:t>
-      </w:r>
-      <w:r>
-        <w:t>&gt;</w:t>
-      </w:r>
-      <w:r>
-        <w:t xml:space="preserve"> are mandatory. Currently only one </w:t>
-      </w:r>
-      <w:r>
-        <w:t>&lt;</w:t>
-      </w:r>
-      <w:r>
-        <w:t>program</w:t>
-      </w:r>
-      <w:r>
-        <w:t>&gt;</w:t>
-      </w:r>
-      <w:r>
-        <w:t xml:space="preserve"> node is allowed.</w:t>
+        <w:t>In the above example cmd.exe is started with the parameter /K to keep the window open after the command “ping.exe” has completed.</w:t>
       </w:r>
     </w:p>
     <w:p>
@@ -2128,359 +2075,793 @@
         <w:pStyle w:val="ListParagraph"/>
         <w:ind w:left="1440"/>
       </w:pPr>
-      <w:r>
-        <w:t xml:space="preserve">The </w:t>
-      </w:r>
-      <w:r>
-        <w:t>&lt;</w:t>
-      </w:r>
-      <w:r>
-        <w:t>class</w:t>
-      </w:r>
-      <w:r>
-        <w:t>&gt;</w:t>
-      </w:r>
-      <w:r>
-        <w:t xml:space="preserve"> element is used to highlight the entry in the “list of external command” list</w:t>
-      </w:r>
-      <w:r>
-        <w:t xml:space="preserve"> </w:t>
-      </w:r>
-      <w:r>
-        <w:t xml:space="preserve">box if </w:t>
-      </w:r>
-      <w:r>
-        <w:t>text in the first line of the textbox containing the arguments (2)</w:t>
-      </w:r>
-      <w:r>
-        <w:t xml:space="preserve"> matches with a defined </w:t>
-      </w:r>
-      <w:r>
-        <w:t>regular expression</w:t>
-      </w:r>
-      <w:r>
-        <w:t xml:space="preserve"> </w:t>
-      </w:r>
-      <w:r>
-        <w:t>(</w:t>
-      </w:r>
-      <w:r>
-        <w:rPr>
-          <w:color w:val="FF0000"/>
-        </w:rPr>
-        <w:t>to be documented</w:t>
-      </w:r>
-      <w:r>
-        <w:t>)</w:t>
-      </w:r>
-      <w:r>
-        <w:t>.</w:t>
-      </w:r>
-    </w:p>
-    <w:p>
-      <w:pPr>
-        <w:pStyle w:val="ListParagraph"/>
-        <w:ind w:left="1440"/>
-      </w:pPr>
-      <w:r>
-        <w:t>The</w:t>
-      </w:r>
-      <w:r>
-        <w:t xml:space="preserve"> </w:t>
-      </w:r>
-      <w:r>
-        <w:t>&lt;</w:t>
-      </w:r>
-      <w:r>
-        <w:t>description</w:t>
-      </w:r>
-      <w:r>
-        <w:t>&gt;</w:t>
-      </w:r>
-      <w:r>
-        <w:t xml:space="preserve"> element is currentl</w:t>
-      </w:r>
-      <w:r>
-        <w:t>y only used for logging purposes</w:t>
-      </w:r>
-      <w:r>
-        <w:t>.</w:t>
-      </w:r>
-    </w:p>
-    <w:p>
-      <w:pPr>
-        <w:pStyle w:val="ListParagraph"/>
-        <w:ind w:left="1440"/>
-      </w:pPr>
-      <w:r>
-        <w:t xml:space="preserve">The </w:t>
-      </w:r>
-      <w:r>
-        <w:t>&lt;</w:t>
-      </w:r>
-      <w:proofErr w:type="spellStart"/>
-      <w:r>
-        <w:t>issafe</w:t>
-      </w:r>
-      <w:proofErr w:type="spellEnd"/>
-      <w:r>
-        <w:t>&gt;</w:t>
-      </w:r>
-      <w:r>
-        <w:t xml:space="preserve"> element can be either “</w:t>
-      </w:r>
-      <w:r>
-        <w:t>true”</w:t>
-      </w:r>
-      <w:r>
-        <w:t xml:space="preserve"> or “</w:t>
-      </w:r>
-      <w:r>
-        <w:t xml:space="preserve">false” </w:t>
-      </w:r>
-      <w:r>
-        <w:t>and define</w:t>
-      </w:r>
-      <w:r>
-        <w:t>s</w:t>
-      </w:r>
-      <w:r>
-        <w:t xml:space="preserve"> if the “Notify before executing the command” should be overridden. If set to “true”, Clipboard Accelerator will not notify before executing the command. </w:t>
-      </w:r>
-      <w:r>
-        <w:rPr>
-          <w:i/>
-        </w:rPr>
-        <w:t>Be careful with this setting</w:t>
-      </w:r>
-      <w:r>
-        <w:t>.</w:t>
-      </w:r>
-    </w:p>
-    <w:p>
-      <w:pPr>
-        <w:pStyle w:val="ListParagraph"/>
-        <w:ind w:left="1440"/>
-      </w:pPr>
-      <w:r>
-        <w:t>The &lt;</w:t>
-      </w:r>
-      <w:proofErr w:type="spellStart"/>
-      <w:r>
-        <w:t>usepipe</w:t>
-      </w:r>
-      <w:proofErr w:type="spellEnd"/>
-      <w:r>
-        <w:t xml:space="preserve">&gt; element specifies if the program will pass the parameters to the external program using a named </w:t>
-      </w:r>
-      <w:r>
-        <w:t>pipe</w:t>
-      </w:r>
-      <w:r>
-        <w:t>.</w:t>
-      </w:r>
-      <w:r>
-        <w:t xml:space="preserve"> See the PS1 file example to see how to access the pipe via </w:t>
-      </w:r>
-      <w:proofErr w:type="spellStart"/>
-      <w:r>
-        <w:t>Powershell</w:t>
-      </w:r>
-      <w:proofErr w:type="spellEnd"/>
-      <w:r>
-        <w:t>.</w:t>
-      </w:r>
-    </w:p>
-    <w:p>
-      <w:pPr>
-        <w:pStyle w:val="ListParagraph"/>
-        <w:ind w:left="1440"/>
-      </w:pPr>
-      <w:r>
-        <w:t>The &lt;path&gt; element defines the directory path to the executable.</w:t>
-      </w:r>
-    </w:p>
-    <w:p>
-      <w:pPr>
-        <w:pStyle w:val="ListParagraph"/>
-        <w:ind w:left="1440"/>
-      </w:pPr>
-      <w:r>
-        <w:t>The &lt;executable&gt; element defines the external program which should be executed.</w:t>
-      </w:r>
-    </w:p>
-    <w:p>
-      <w:pPr>
-        <w:pStyle w:val="ListParagraph"/>
-        <w:ind w:left="1440"/>
-      </w:pPr>
-      <w:r>
-        <w:t>The &lt;</w:t>
-      </w:r>
-      <w:proofErr w:type="spellStart"/>
-      <w:r>
-        <w:t>staticarg</w:t>
-      </w:r>
-      <w:proofErr w:type="spellEnd"/>
-      <w:r>
-        <w:t>&gt; element defines the command line argument which should be passed to the external program when starting it.</w:t>
-      </w:r>
-    </w:p>
-    <w:p>
-      <w:pPr>
-        <w:pStyle w:val="ListParagraph"/>
-        <w:ind w:left="1440"/>
-      </w:pPr>
-      <w:r>
-        <w:rPr>
-          <w:rFonts w:ascii="Courier New" w:hAnsi="Courier New" w:cs="Courier New"/>
-          <w:i/>
-        </w:rPr>
-        <w:lastRenderedPageBreak/>
-        <w:t>%%ca**</w:t>
-      </w:r>
-      <w:r>
-        <w:t xml:space="preserve"> will be replaced with line N in the textbox containing the arguments (2) which is either the text captured from the clipboard or entered manually.</w:t>
-      </w:r>
-    </w:p>
-    <w:p>
-      <w:pPr>
-        <w:pStyle w:val="ListParagraph"/>
-        <w:ind w:left="1440"/>
-      </w:pPr>
-      <w:r>
-        <w:rPr>
-          <w:rFonts w:ascii="Courier New" w:hAnsi="Courier New" w:cs="Courier New"/>
-          <w:i/>
-        </w:rPr>
-        <w:t>%%</w:t>
-      </w:r>
-      <w:proofErr w:type="spellStart"/>
-      <w:r>
-        <w:rPr>
-          <w:rFonts w:ascii="Courier New" w:hAnsi="Courier New" w:cs="Courier New"/>
-          <w:i/>
-        </w:rPr>
-        <w:t>oa</w:t>
-      </w:r>
-      <w:proofErr w:type="spellEnd"/>
-      <w:r>
-        <w:rPr>
-          <w:rFonts w:ascii="Courier New" w:hAnsi="Courier New" w:cs="Courier New"/>
-          <w:i/>
-        </w:rPr>
-        <w:t>**</w:t>
-      </w:r>
-      <w:r>
-        <w:t xml:space="preserve"> will be replaced with the optional argument specified in the optional arguments drop down list</w:t>
-      </w:r>
-      <w:r>
-        <w:t xml:space="preserve"> (3)</w:t>
-      </w:r>
-      <w:r>
-        <w:t xml:space="preserve"> of the tool.</w:t>
-      </w:r>
-    </w:p>
-    <w:p>
-      <w:pPr>
-        <w:pStyle w:val="ListParagraph"/>
-        <w:ind w:left="1440"/>
-      </w:pPr>
-      <w:r>
-        <w:rPr>
-          <w:rFonts w:ascii="Courier New" w:hAnsi="Courier New" w:cs="Courier New"/>
-          <w:i/>
-        </w:rPr>
-        <w:t>%%</w:t>
-      </w:r>
-      <w:proofErr w:type="spellStart"/>
-      <w:r>
-        <w:rPr>
-          <w:rFonts w:ascii="Courier New" w:hAnsi="Courier New" w:cs="Courier New"/>
-          <w:i/>
-        </w:rPr>
-        <w:t>pn</w:t>
-      </w:r>
-      <w:proofErr w:type="spellEnd"/>
-      <w:r>
-        <w:rPr>
-          <w:rFonts w:ascii="Courier New" w:hAnsi="Courier New" w:cs="Courier New"/>
-          <w:i/>
-        </w:rPr>
-        <w:t>**</w:t>
-      </w:r>
-      <w:r>
-        <w:t xml:space="preserve"> will be replaced with the randomly generated named pipe name. </w:t>
-      </w:r>
-    </w:p>
-    <w:p>
-      <w:pPr>
-        <w:pStyle w:val="ListParagraph"/>
-        <w:ind w:left="1440"/>
-      </w:pPr>
-      <w:r>
-        <w:t>The &lt;option&gt; element defines an optional argument and its description. This optional argument is shown in the “Optional Argum</w:t>
-      </w:r>
-      <w:r>
-        <w:t>ents” window described earlier.</w:t>
-      </w:r>
-      <w:r>
-        <w:t xml:space="preserve"> Multiple &lt;option&gt; elements are allowed.</w:t>
-      </w:r>
-    </w:p>
-    <w:p>
-      <w:pPr>
-        <w:pStyle w:val="ListParagraph"/>
-        <w:ind w:left="1440"/>
-      </w:pPr>
-    </w:p>
-    <w:p>
-      <w:pPr>
-        <w:pStyle w:val="ListParagraph"/>
-        <w:ind w:left="1440"/>
-      </w:pPr>
-      <w:r>
-        <w:t>In the above example cmd.exe is started with the parameter /K to keep the window open after the command “ping.exe” has completed.</w:t>
-      </w:r>
-    </w:p>
-    <w:p>
-      <w:pPr>
-        <w:rPr>
-          <w:b/>
-          <w:sz w:val="24"/>
-          <w:szCs w:val="24"/>
-        </w:rPr>
-      </w:pPr>
-      <w:r>
-        <w:rPr>
-          <w:b/>
-          <w:sz w:val="24"/>
-          <w:szCs w:val="24"/>
-        </w:rPr>
+    </w:p>
+    <w:p>
+      <w:pPr>
+        <w:pStyle w:val="Heading1"/>
+      </w:pPr>
+      <w:r>
+        <w:t>List of supported elements in an XML file defining external commands</w:t>
+      </w:r>
+    </w:p>
+    <w:tbl>
+      <w:tblPr>
+        <w:tblStyle w:val="TableGrid"/>
+        <w:tblW w:w="0" w:type="auto"/>
+        <w:tblLook w:val="04A0" w:firstRow="1" w:lastRow="0" w:firstColumn="1" w:lastColumn="0" w:noHBand="0" w:noVBand="1"/>
+      </w:tblPr>
+      <w:tblGrid>
+        <w:gridCol w:w="2405"/>
+        <w:gridCol w:w="6945"/>
+      </w:tblGrid>
+      <w:tr>
+        <w:tc>
+          <w:tcPr>
+            <w:tcW w:w="2405" w:type="dxa"/>
+            <w:shd w:val="clear" w:color="auto" w:fill="E7E6E6" w:themeFill="background2"/>
+          </w:tcPr>
+          <w:p>
+            <w:pPr>
+              <w:jc w:val="center"/>
+              <w:rPr>
+                <w:b/>
+              </w:rPr>
+            </w:pPr>
+            <w:r>
+              <w:rPr>
+                <w:b/>
+              </w:rPr>
+              <w:t>XML element</w:t>
+            </w:r>
+          </w:p>
+        </w:tc>
+        <w:tc>
+          <w:tcPr>
+            <w:tcW w:w="6945" w:type="dxa"/>
+            <w:shd w:val="clear" w:color="auto" w:fill="E7E6E6" w:themeFill="background2"/>
+          </w:tcPr>
+          <w:p>
+            <w:pPr>
+              <w:jc w:val="center"/>
+              <w:rPr>
+                <w:b/>
+              </w:rPr>
+            </w:pPr>
+            <w:r>
+              <w:rPr>
+                <w:b/>
+              </w:rPr>
+              <w:t>Description</w:t>
+            </w:r>
+          </w:p>
+        </w:tc>
+      </w:tr>
+      <w:tr>
+        <w:tc>
+          <w:tcPr>
+            <w:tcW w:w="2405" w:type="dxa"/>
+          </w:tcPr>
+          <w:p>
+            <w:proofErr w:type="spellStart"/>
+            <w:r>
+              <w:t>ExternalProgram</w:t>
+            </w:r>
+            <w:proofErr w:type="spellEnd"/>
+          </w:p>
+        </w:tc>
+        <w:tc>
+          <w:tcPr>
+            <w:tcW w:w="6945" w:type="dxa"/>
+          </w:tcPr>
+          <w:p>
+            <w:r>
+              <w:t>Root element. This is mandatory.</w:t>
+            </w:r>
+          </w:p>
+        </w:tc>
+      </w:tr>
+      <w:tr>
+        <w:tc>
+          <w:tcPr>
+            <w:tcW w:w="2405" w:type="dxa"/>
+          </w:tcPr>
+          <w:p>
+            <w:r>
+              <w:t>Program</w:t>
+            </w:r>
+          </w:p>
+        </w:tc>
+        <w:tc>
+          <w:tcPr>
+            <w:tcW w:w="6945" w:type="dxa"/>
+          </w:tcPr>
+          <w:p>
+            <w:r>
+              <w:t>The child elements of the program element define how the external program should be executed. Currently only one program element is supported. It must be defined as shown below:</w:t>
+            </w:r>
+          </w:p>
+          <w:p>
+            <w:r>
+              <w:rPr>
+                <w:rFonts w:ascii="Courier New" w:hAnsi="Courier New" w:cs="Courier New"/>
+                <w:i/>
+              </w:rPr>
+              <w:t>&lt;program id="1"&gt;</w:t>
+            </w:r>
+          </w:p>
+        </w:tc>
+      </w:tr>
+      <w:tr>
+        <w:tc>
+          <w:tcPr>
+            <w:tcW w:w="2405" w:type="dxa"/>
+          </w:tcPr>
+          <w:p>
+            <w:r>
+              <w:t>Class</w:t>
+            </w:r>
+          </w:p>
+        </w:tc>
+        <w:tc>
+          <w:tcPr>
+            <w:tcW w:w="6945" w:type="dxa"/>
+          </w:tcPr>
+          <w:p>
+            <w:r>
+              <w:t xml:space="preserve">The </w:t>
+            </w:r>
+            <w:r>
+              <w:t>class element is used to highlight the entry in the “list of external command” list box if text in the first line of the textbox (2) matches with a defined regular expression (see section “Defining regular expressions for command highlighting”).</w:t>
+            </w:r>
+          </w:p>
+        </w:tc>
+      </w:tr>
+      <w:tr>
+        <w:tc>
+          <w:tcPr>
+            <w:tcW w:w="2405" w:type="dxa"/>
+          </w:tcPr>
+          <w:p>
+            <w:r>
+              <w:t>Description</w:t>
+            </w:r>
+          </w:p>
+        </w:tc>
+        <w:tc>
+          <w:tcPr>
+            <w:tcW w:w="6945" w:type="dxa"/>
+          </w:tcPr>
+          <w:p>
+            <w:r>
+              <w:t xml:space="preserve">The </w:t>
+            </w:r>
+            <w:r>
+              <w:t>descr</w:t>
+            </w:r>
+            <w:r>
+              <w:t>iption</w:t>
+            </w:r>
+            <w:r>
+              <w:t xml:space="preserve"> element is currently only used for logging purposes.</w:t>
+            </w:r>
+          </w:p>
+        </w:tc>
+      </w:tr>
+      <w:tr>
+        <w:tc>
+          <w:tcPr>
+            <w:tcW w:w="2405" w:type="dxa"/>
+          </w:tcPr>
+          <w:p>
+            <w:proofErr w:type="spellStart"/>
+            <w:r>
+              <w:lastRenderedPageBreak/>
+              <w:t>Issafe</w:t>
+            </w:r>
+            <w:proofErr w:type="spellEnd"/>
+          </w:p>
+        </w:tc>
+        <w:tc>
+          <w:tcPr>
+            <w:tcW w:w="6945" w:type="dxa"/>
+          </w:tcPr>
+          <w:p>
+            <w:r>
+              <w:t xml:space="preserve">The </w:t>
+            </w:r>
+            <w:proofErr w:type="spellStart"/>
+            <w:r>
+              <w:t>issafe</w:t>
+            </w:r>
+            <w:proofErr w:type="spellEnd"/>
+            <w:r>
+              <w:t xml:space="preserve"> element can be either “true” or “false” and defines if the option “Notify before executing the command” should be overridden. If set to “true”, Clipboard Accelerator will not notify before executing the command. Be careful with this setting.</w:t>
+            </w:r>
+          </w:p>
+        </w:tc>
+      </w:tr>
+      <w:tr>
+        <w:tc>
+          <w:tcPr>
+            <w:tcW w:w="2405" w:type="dxa"/>
+          </w:tcPr>
+          <w:p>
+            <w:proofErr w:type="spellStart"/>
+            <w:r>
+              <w:t>Usepipe</w:t>
+            </w:r>
+            <w:proofErr w:type="spellEnd"/>
+          </w:p>
+        </w:tc>
+        <w:tc>
+          <w:tcPr>
+            <w:tcW w:w="6945" w:type="dxa"/>
+          </w:tcPr>
+          <w:p>
+            <w:r>
+              <w:t xml:space="preserve">The </w:t>
+            </w:r>
+            <w:proofErr w:type="spellStart"/>
+            <w:r>
+              <w:t>usepipe</w:t>
+            </w:r>
+            <w:proofErr w:type="spellEnd"/>
+            <w:r>
+              <w:t xml:space="preserve"> element specifies if the program will pass the parameters to the external program using a named pipe. See the PS1 file example how to access the pipe via PowerShell.</w:t>
+            </w:r>
+          </w:p>
+        </w:tc>
+      </w:tr>
+      <w:tr>
+        <w:tc>
+          <w:tcPr>
+            <w:tcW w:w="2405" w:type="dxa"/>
+          </w:tcPr>
+          <w:p>
+            <w:r>
+              <w:t>Path</w:t>
+            </w:r>
+          </w:p>
+        </w:tc>
+        <w:tc>
+          <w:tcPr>
+            <w:tcW w:w="6945" w:type="dxa"/>
+          </w:tcPr>
+          <w:p>
+            <w:r>
+              <w:t>The path element defines the directory path to the executable.</w:t>
+            </w:r>
+          </w:p>
+        </w:tc>
+      </w:tr>
+      <w:tr>
+        <w:tc>
+          <w:tcPr>
+            <w:tcW w:w="2405" w:type="dxa"/>
+          </w:tcPr>
+          <w:p>
+            <w:r>
+              <w:t>Executable</w:t>
+            </w:r>
+          </w:p>
+        </w:tc>
+        <w:tc>
+          <w:tcPr>
+            <w:tcW w:w="6945" w:type="dxa"/>
+          </w:tcPr>
+          <w:p>
+            <w:r>
+              <w:t>The executable</w:t>
+            </w:r>
+            <w:r>
+              <w:t xml:space="preserve"> element defines the external program which should be executed.</w:t>
+            </w:r>
+          </w:p>
+        </w:tc>
+      </w:tr>
+      <w:tr>
+        <w:tc>
+          <w:tcPr>
+            <w:tcW w:w="2405" w:type="dxa"/>
+          </w:tcPr>
+          <w:p>
+            <w:proofErr w:type="spellStart"/>
+            <w:r>
+              <w:t>Staticarg</w:t>
+            </w:r>
+            <w:proofErr w:type="spellEnd"/>
+          </w:p>
+        </w:tc>
+        <w:tc>
+          <w:tcPr>
+            <w:tcW w:w="6945" w:type="dxa"/>
+          </w:tcPr>
+          <w:p>
+            <w:r>
+              <w:t xml:space="preserve">The </w:t>
+            </w:r>
+            <w:proofErr w:type="spellStart"/>
+            <w:r>
+              <w:t>staticarg</w:t>
+            </w:r>
+            <w:proofErr w:type="spellEnd"/>
+            <w:r>
+              <w:t xml:space="preserve"> element defines the command line argument which should be passed to the external program when starting it.</w:t>
+            </w:r>
+          </w:p>
+          <w:p/>
+          <w:p>
+            <w:r>
+              <w:t>The following three placeholders can be embedded into the “</w:t>
+            </w:r>
+            <w:proofErr w:type="spellStart"/>
+            <w:r>
+              <w:t>staticarg</w:t>
+            </w:r>
+            <w:proofErr w:type="spellEnd"/>
+            <w:r>
+              <w:t>” string:</w:t>
+            </w:r>
+          </w:p>
+          <w:p/>
+          <w:p>
+            <w:pPr>
+              <w:pStyle w:val="ListParagraph"/>
+              <w:numPr>
+                <w:ilvl w:val="0"/>
+                <w:numId w:val="7"/>
+              </w:numPr>
+            </w:pPr>
+            <w:r>
+              <w:t>%%ca** will be replaced with line N in the textbox containing the arguments (2) which is either the text captured from the clipboard or entered manually.</w:t>
+            </w:r>
+          </w:p>
+          <w:p>
+            <w:pPr>
+              <w:pStyle w:val="ListParagraph"/>
+              <w:numPr>
+                <w:ilvl w:val="0"/>
+                <w:numId w:val="7"/>
+              </w:numPr>
+            </w:pPr>
+            <w:r>
+              <w:t>%%</w:t>
+            </w:r>
+            <w:proofErr w:type="spellStart"/>
+            <w:r>
+              <w:t>oa</w:t>
+            </w:r>
+            <w:proofErr w:type="spellEnd"/>
+            <w:r>
+              <w:t>** will be replaced with the optional argument specified in the optional arguments drop down list (3) of the tool.</w:t>
+            </w:r>
+          </w:p>
+          <w:p>
+            <w:pPr>
+              <w:pStyle w:val="ListParagraph"/>
+              <w:numPr>
+                <w:ilvl w:val="0"/>
+                <w:numId w:val="7"/>
+              </w:numPr>
+            </w:pPr>
+            <w:r>
+              <w:t>%%</w:t>
+            </w:r>
+            <w:proofErr w:type="spellStart"/>
+            <w:r>
+              <w:t>pn</w:t>
+            </w:r>
+            <w:proofErr w:type="spellEnd"/>
+            <w:r>
+              <w:t>** will be replaced with the randomly generated named pipe name.</w:t>
+            </w:r>
+          </w:p>
+        </w:tc>
+      </w:tr>
+      <w:tr>
+        <w:tc>
+          <w:tcPr>
+            <w:tcW w:w="2405" w:type="dxa"/>
+          </w:tcPr>
+          <w:p>
+            <w:r>
+              <w:t>Option</w:t>
+            </w:r>
+          </w:p>
+        </w:tc>
+        <w:tc>
+          <w:tcPr>
+            <w:tcW w:w="6945" w:type="dxa"/>
+          </w:tcPr>
+          <w:p>
+            <w:r>
+              <w:t>The option</w:t>
+            </w:r>
+            <w:r>
+              <w:t xml:space="preserve"> element defines an optional argument and its description. This optional argument is shown in the “Optional Arguments” wind</w:t>
+            </w:r>
+            <w:r>
+              <w:t xml:space="preserve">ow described earlier. Multiple </w:t>
+            </w:r>
+            <w:r>
+              <w:t>op</w:t>
+            </w:r>
+            <w:r>
+              <w:t>tion</w:t>
+            </w:r>
+            <w:r>
+              <w:t xml:space="preserve"> elements are allowed.</w:t>
+            </w:r>
+          </w:p>
+          <w:p>
+            <w:r>
+              <w:t>An example to use the option with the “ping.exe” command would be:</w:t>
+            </w:r>
+          </w:p>
+          <w:p>
+            <w:r>
+              <w:t xml:space="preserve">&lt;option </w:t>
+            </w:r>
+            <w:proofErr w:type="spellStart"/>
+            <w:r>
+              <w:t>desc</w:t>
+            </w:r>
+            <w:proofErr w:type="spellEnd"/>
+            <w:r>
+              <w:t>="</w:t>
+            </w:r>
+            <w:r>
+              <w:t>Ping until interrupted by user</w:t>
+            </w:r>
+            <w:r>
+              <w:t>"&gt;</w:t>
+            </w:r>
+            <w:r>
+              <w:t>-t</w:t>
+            </w:r>
+            <w:r>
+              <w:t>&lt;/option&gt;</w:t>
+            </w:r>
+          </w:p>
+        </w:tc>
+      </w:tr>
+      <w:tr>
+        <w:tc>
+          <w:tcPr>
+            <w:tcW w:w="2405" w:type="dxa"/>
+          </w:tcPr>
+          <w:p>
+            <w:proofErr w:type="spellStart"/>
+            <w:r>
+              <w:t>ShellExecute</w:t>
+            </w:r>
+            <w:proofErr w:type="spellEnd"/>
+          </w:p>
+        </w:tc>
+        <w:tc>
+          <w:tcPr>
+            <w:tcW w:w="6945" w:type="dxa"/>
+          </w:tcPr>
+          <w:p>
+            <w:r>
+              <w:t xml:space="preserve">If the </w:t>
+            </w:r>
+            <w:proofErr w:type="spellStart"/>
+            <w:r>
+              <w:t>shellexecute</w:t>
+            </w:r>
+            <w:proofErr w:type="spellEnd"/>
+            <w:r>
+              <w:t xml:space="preserve"> option is set to “true” </w:t>
+            </w:r>
+            <w:proofErr w:type="spellStart"/>
+            <w:r>
+              <w:t>ClipboardAccelerator</w:t>
+            </w:r>
+            <w:proofErr w:type="spellEnd"/>
+            <w:r>
+              <w:t xml:space="preserve"> execute</w:t>
+            </w:r>
+            <w:r>
+              <w:t>s</w:t>
+            </w:r>
+            <w:r>
+              <w:t xml:space="preserve"> the string defined in </w:t>
+            </w:r>
+            <w:proofErr w:type="spellStart"/>
+            <w:r>
+              <w:t>staticarg</w:t>
+            </w:r>
+            <w:proofErr w:type="spellEnd"/>
+            <w:r>
+              <w:t xml:space="preserve"> with the shells (e.g. Explorer.exe) default handler.</w:t>
+            </w:r>
+          </w:p>
+          <w:p>
+            <w:r>
+              <w:t>It is similar to executing the command using the Explorer’s “Run” dialog box.</w:t>
+            </w:r>
+          </w:p>
+          <w:p>
+            <w:r>
+              <w:t xml:space="preserve">If </w:t>
+            </w:r>
+            <w:proofErr w:type="spellStart"/>
+            <w:r>
+              <w:t>shellexecute</w:t>
+            </w:r>
+            <w:proofErr w:type="spellEnd"/>
+            <w:r>
+              <w:t xml:space="preserve"> is set to “true” the following options are ignored:</w:t>
+            </w:r>
+          </w:p>
+          <w:p>
+            <w:r>
+              <w:t xml:space="preserve">Executable, Path, </w:t>
+            </w:r>
+            <w:proofErr w:type="spellStart"/>
+            <w:r>
+              <w:t>DllNamespaceName</w:t>
+            </w:r>
+            <w:proofErr w:type="spellEnd"/>
+            <w:r>
+              <w:t xml:space="preserve">, </w:t>
+            </w:r>
+            <w:proofErr w:type="spellStart"/>
+            <w:r>
+              <w:t>DllClassName</w:t>
+            </w:r>
+            <w:proofErr w:type="spellEnd"/>
+            <w:r>
+              <w:t xml:space="preserve">, </w:t>
+            </w:r>
+            <w:proofErr w:type="spellStart"/>
+            <w:r>
+              <w:t>DllMethodName</w:t>
+            </w:r>
+            <w:proofErr w:type="spellEnd"/>
+            <w:r>
+              <w:t xml:space="preserve">, </w:t>
+            </w:r>
+            <w:proofErr w:type="spellStart"/>
+            <w:r>
+              <w:t>DllConfigFilePath</w:t>
+            </w:r>
+            <w:proofErr w:type="spellEnd"/>
+          </w:p>
+        </w:tc>
+      </w:tr>
+      <w:tr>
+        <w:tc>
+          <w:tcPr>
+            <w:tcW w:w="2405" w:type="dxa"/>
+          </w:tcPr>
+          <w:p>
+            <w:proofErr w:type="spellStart"/>
+            <w:r>
+              <w:t>I</w:t>
+            </w:r>
+            <w:r>
+              <w:t>sdll</w:t>
+            </w:r>
+            <w:proofErr w:type="spellEnd"/>
+          </w:p>
+        </w:tc>
+        <w:tc>
+          <w:tcPr>
+            <w:tcW w:w="6945" w:type="dxa"/>
+          </w:tcPr>
+          <w:p>
+            <w:r>
+              <w:t xml:space="preserve">The </w:t>
+            </w:r>
+            <w:proofErr w:type="spellStart"/>
+            <w:r>
+              <w:t>isdll</w:t>
+            </w:r>
+            <w:proofErr w:type="spellEnd"/>
+            <w:r>
+              <w:t xml:space="preserve"> option can be “true” or “false”. If it is true </w:t>
+            </w:r>
+            <w:proofErr w:type="spellStart"/>
+            <w:r>
+              <w:t>ClipboardAccelerator</w:t>
+            </w:r>
+            <w:proofErr w:type="spellEnd"/>
+            <w:r>
+              <w:t xml:space="preserve"> will load a .NET library</w:t>
+            </w:r>
+            <w:r>
+              <w:t xml:space="preserve"> / assembly</w:t>
+            </w:r>
+            <w:r>
+              <w:t xml:space="preserve"> instead of executing an external command. This functionality can be used to extend </w:t>
+            </w:r>
+            <w:proofErr w:type="spellStart"/>
+            <w:r>
+              <w:t>Clipb</w:t>
+            </w:r>
+            <w:r>
+              <w:t>oardAccelerator</w:t>
+            </w:r>
+            <w:proofErr w:type="spellEnd"/>
+            <w:r>
+              <w:t xml:space="preserve"> using .NET libraries</w:t>
+            </w:r>
+            <w:r>
+              <w:t>.</w:t>
+            </w:r>
+          </w:p>
+        </w:tc>
+      </w:tr>
+      <w:tr>
+        <w:tc>
+          <w:tcPr>
+            <w:tcW w:w="2405" w:type="dxa"/>
+          </w:tcPr>
+          <w:p>
+            <w:proofErr w:type="spellStart"/>
+            <w:r>
+              <w:t>DllNamespaceName</w:t>
+            </w:r>
+            <w:proofErr w:type="spellEnd"/>
+          </w:p>
+        </w:tc>
+        <w:tc>
+          <w:tcPr>
+            <w:tcW w:w="6945" w:type="dxa"/>
+          </w:tcPr>
+          <w:p>
+            <w:r>
+              <w:t xml:space="preserve">The namespace of the .NET </w:t>
+            </w:r>
+            <w:proofErr w:type="spellStart"/>
+            <w:r>
+              <w:t>dll</w:t>
+            </w:r>
+            <w:proofErr w:type="spellEnd"/>
+            <w:r>
+              <w:t xml:space="preserve"> / assembly to use.</w:t>
+            </w:r>
+          </w:p>
+        </w:tc>
+      </w:tr>
+      <w:tr>
+        <w:tc>
+          <w:tcPr>
+            <w:tcW w:w="2405" w:type="dxa"/>
+          </w:tcPr>
+          <w:p>
+            <w:proofErr w:type="spellStart"/>
+            <w:r>
+              <w:t>DllClassName</w:t>
+            </w:r>
+            <w:proofErr w:type="spellEnd"/>
+          </w:p>
+        </w:tc>
+        <w:tc>
+          <w:tcPr>
+            <w:tcW w:w="6945" w:type="dxa"/>
+          </w:tcPr>
+          <w:p>
+            <w:r>
+              <w:t xml:space="preserve">The class name </w:t>
+            </w:r>
+            <w:r>
+              <w:t xml:space="preserve">of the .NET </w:t>
+            </w:r>
+            <w:proofErr w:type="spellStart"/>
+            <w:r>
+              <w:t>dll</w:t>
+            </w:r>
+            <w:proofErr w:type="spellEnd"/>
+            <w:r>
+              <w:t xml:space="preserve"> / assembly to use.</w:t>
+            </w:r>
+          </w:p>
+        </w:tc>
+      </w:tr>
+      <w:tr>
+        <w:tc>
+          <w:tcPr>
+            <w:tcW w:w="2405" w:type="dxa"/>
+          </w:tcPr>
+          <w:p>
+            <w:proofErr w:type="spellStart"/>
+            <w:r>
+              <w:t>DllMethodName</w:t>
+            </w:r>
+            <w:proofErr w:type="spellEnd"/>
+          </w:p>
+        </w:tc>
+        <w:tc>
+          <w:tcPr>
+            <w:tcW w:w="6945" w:type="dxa"/>
+          </w:tcPr>
+          <w:p>
+            <w:r>
+              <w:t xml:space="preserve">The </w:t>
+            </w:r>
+            <w:r>
+              <w:t>method</w:t>
+            </w:r>
+            <w:r>
+              <w:t xml:space="preserve"> name</w:t>
+            </w:r>
+            <w:r>
+              <w:t xml:space="preserve"> to execute</w:t>
+            </w:r>
+            <w:r>
+              <w:t xml:space="preserve"> </w:t>
+            </w:r>
+            <w:r>
+              <w:t xml:space="preserve">in the above class / namespace </w:t>
+            </w:r>
+            <w:r>
+              <w:t xml:space="preserve">of the .NET </w:t>
+            </w:r>
+            <w:proofErr w:type="spellStart"/>
+            <w:r>
+              <w:t>dll</w:t>
+            </w:r>
+            <w:proofErr w:type="spellEnd"/>
+            <w:r>
+              <w:t xml:space="preserve"> / assembly</w:t>
+            </w:r>
+            <w:r>
+              <w:t>.</w:t>
+            </w:r>
+          </w:p>
+        </w:tc>
+      </w:tr>
+      <w:tr>
+        <w:tc>
+          <w:tcPr>
+            <w:tcW w:w="2405" w:type="dxa"/>
+          </w:tcPr>
+          <w:p>
+            <w:proofErr w:type="spellStart"/>
+            <w:r>
+              <w:t>DllConfigFilePath</w:t>
+            </w:r>
+            <w:proofErr w:type="spellEnd"/>
+          </w:p>
+        </w:tc>
+        <w:tc>
+          <w:tcPr>
+            <w:tcW w:w="6945" w:type="dxa"/>
+          </w:tcPr>
+          <w:p>
+            <w:r>
+              <w:t xml:space="preserve">This option can be used if the .NET </w:t>
+            </w:r>
+            <w:proofErr w:type="spellStart"/>
+            <w:r>
+              <w:t>dll</w:t>
+            </w:r>
+            <w:proofErr w:type="spellEnd"/>
+            <w:r>
+              <w:t xml:space="preserve"> / assembly requires a configuration file. It can hold a string which represents the path to the configuration file.</w:t>
+            </w:r>
+          </w:p>
+        </w:tc>
+      </w:tr>
+    </w:tbl>
+    <w:p/>
+    <w:p>
+      <w:pPr>
+        <w:pStyle w:val="Heading1"/>
+      </w:pPr>
+      <w:r>
         <w:t>Defining regular e</w:t>
       </w:r>
       <w:r>
-        <w:rPr>
-          <w:b/>
-          <w:sz w:val="24"/>
-          <w:szCs w:val="24"/>
-        </w:rPr>
         <w:t xml:space="preserve">xpressions for </w:t>
       </w:r>
       <w:r>
-        <w:rPr>
-          <w:b/>
-          <w:sz w:val="24"/>
-          <w:szCs w:val="24"/>
-        </w:rPr>
         <w:t>command highli</w:t>
       </w:r>
       <w:r>
-        <w:rPr>
-          <w:b/>
-          <w:sz w:val="24"/>
-          <w:szCs w:val="24"/>
-        </w:rPr>
         <w:t>ghting</w:t>
       </w:r>
     </w:p>
@@ -2817,6 +3198,7 @@
     </w:tbl>
     <w:p>
       <w:r>
+        <w:lastRenderedPageBreak/>
         <w:br/>
         <w:t>All elements are mandatory for a working command highlighting. In the above example the first &lt;</w:t>
       </w:r>
@@ -2848,15 +3230,285 @@
     <w:p/>
     <w:p>
       <w:pPr>
-        <w:rPr>
-          <w:i/>
-        </w:rPr>
-      </w:pPr>
-      <w:r>
-        <w:rPr>
-          <w:i/>
-        </w:rPr>
-        <w:t>To be documented:</w:t>
+        <w:pStyle w:val="Heading1"/>
+      </w:pPr>
+      <w:r>
+        <w:t>Example DLL / Assembly</w:t>
+      </w:r>
+    </w:p>
+    <w:p>
+      <w:r>
+        <w:t xml:space="preserve">An example can be found </w:t>
+      </w:r>
+      <w:r>
+        <w:t xml:space="preserve">at </w:t>
+      </w:r>
+      <w:hyperlink r:id="rId8" w:history="1">
+        <w:r>
+          <w:rPr>
+            <w:rStyle w:val="Hyperlink"/>
+          </w:rPr>
+          <w:t>https://github.com/clepaul/ExampleDLL_for_ClipboardAccelerator</w:t>
+        </w:r>
+      </w:hyperlink>
+      <w:r>
+        <w:t>.</w:t>
+      </w:r>
+    </w:p>
+    <w:p>
+      <w:r>
+        <w:t>To create one from scratch using Visual Studio 2019 follow the below steps:</w:t>
+      </w:r>
+    </w:p>
+    <w:p>
+      <w:pPr>
+        <w:pStyle w:val="ListParagraph"/>
+        <w:numPr>
+          <w:ilvl w:val="0"/>
+          <w:numId w:val="8"/>
+        </w:numPr>
+      </w:pPr>
+      <w:r>
+        <w:t>Crate new project in VS2019: WPF User Co</w:t>
+      </w:r>
+      <w:r>
+        <w:t xml:space="preserve">ntrol Library (.NET Framework) </w:t>
+      </w:r>
+    </w:p>
+    <w:p>
+      <w:pPr>
+        <w:pStyle w:val="ListParagraph"/>
+        <w:numPr>
+          <w:ilvl w:val="0"/>
+          <w:numId w:val="8"/>
+        </w:numPr>
+      </w:pPr>
+      <w:r>
+        <w:t xml:space="preserve">Select </w:t>
+      </w:r>
+      <w:r>
+        <w:t>NET Framework 4.5.2</w:t>
+      </w:r>
+    </w:p>
+    <w:p>
+      <w:pPr>
+        <w:pStyle w:val="ListParagraph"/>
+        <w:numPr>
+          <w:ilvl w:val="0"/>
+          <w:numId w:val="8"/>
+        </w:numPr>
+      </w:pPr>
+      <w:r>
+        <w:t xml:space="preserve">As mentioned at "https://stackoverflow.com/questions/3573339/no-creation-of-a-wpf-window-in-a-dll-project" </w:t>
+      </w:r>
+      <w:r>
+        <w:t>c</w:t>
+      </w:r>
+      <w:r>
+        <w:t>hange &lt;</w:t>
+      </w:r>
+      <w:proofErr w:type="spellStart"/>
+      <w:r>
+        <w:t>UserControl</w:t>
+      </w:r>
+      <w:proofErr w:type="spellEnd"/>
+      <w:r>
+        <w:t xml:space="preserve">&gt; to &lt;Window&gt; in the </w:t>
+      </w:r>
+      <w:proofErr w:type="spellStart"/>
+      <w:r>
+        <w:t>Xaml</w:t>
+      </w:r>
+      <w:proofErr w:type="spellEnd"/>
+      <w:r>
+        <w:t xml:space="preserve"> file</w:t>
+      </w:r>
+    </w:p>
+    <w:p>
+      <w:pPr>
+        <w:pStyle w:val="ListParagraph"/>
+        <w:numPr>
+          <w:ilvl w:val="0"/>
+          <w:numId w:val="8"/>
+        </w:numPr>
+      </w:pPr>
+      <w:r>
+        <w:t>Rename the class with the VS "rename" functionality if required</w:t>
+      </w:r>
+    </w:p>
+    <w:p>
+      <w:pPr>
+        <w:pStyle w:val="ListParagraph"/>
+        <w:numPr>
+          <w:ilvl w:val="0"/>
+          <w:numId w:val="8"/>
+        </w:numPr>
+      </w:pPr>
+      <w:r>
+        <w:t xml:space="preserve">Add "string[] </w:t>
+      </w:r>
+      <w:proofErr w:type="spellStart"/>
+      <w:r>
+        <w:t>ClipboardText</w:t>
+      </w:r>
+      <w:proofErr w:type="spellEnd"/>
+      <w:r>
+        <w:t xml:space="preserve">, </w:t>
+      </w:r>
+      <w:proofErr w:type="spellStart"/>
+      <w:r>
+        <w:t>XMLRecord</w:t>
+      </w:r>
+      <w:proofErr w:type="spellEnd"/>
+      <w:r>
+        <w:t xml:space="preserve"> </w:t>
+      </w:r>
+      <w:proofErr w:type="spellStart"/>
+      <w:r>
+        <w:t>xmlRecord</w:t>
+      </w:r>
+      <w:proofErr w:type="spellEnd"/>
+      <w:r>
+        <w:t xml:space="preserve">" to the parameter list of the </w:t>
+      </w:r>
+      <w:proofErr w:type="spellStart"/>
+      <w:r>
+        <w:t>ctor</w:t>
+      </w:r>
+      <w:proofErr w:type="spellEnd"/>
+      <w:r>
+        <w:t xml:space="preserve"> of the new window</w:t>
+      </w:r>
+    </w:p>
+    <w:p>
+      <w:pPr>
+        <w:pStyle w:val="ListParagraph"/>
+        <w:numPr>
+          <w:ilvl w:val="0"/>
+          <w:numId w:val="8"/>
+        </w:numPr>
+      </w:pPr>
+      <w:r>
+        <w:t>Add the "</w:t>
+      </w:r>
+      <w:proofErr w:type="spellStart"/>
+      <w:r>
+        <w:t>XMLRecord.cs</w:t>
+      </w:r>
+      <w:proofErr w:type="spellEnd"/>
+      <w:r>
+        <w:t>" class from the example DLL and remove the logic which is not re</w:t>
+      </w:r>
+      <w:r>
+        <w:t>quired or implement on your own</w:t>
+      </w:r>
+    </w:p>
+    <w:p>
+      <w:pPr>
+        <w:pStyle w:val="ListParagraph"/>
+        <w:numPr>
+          <w:ilvl w:val="0"/>
+          <w:numId w:val="8"/>
+        </w:numPr>
+      </w:pPr>
+      <w:r>
+        <w:t>Add the "</w:t>
+      </w:r>
+      <w:proofErr w:type="spellStart"/>
+      <w:r>
+        <w:t>DllEntry.cs</w:t>
+      </w:r>
+      <w:proofErr w:type="spellEnd"/>
+      <w:r>
+        <w:t>" file from the example DLL and update the window instance creation to the name of your window class (</w:t>
+      </w:r>
+      <w:r>
+        <w:t xml:space="preserve">the name </w:t>
+      </w:r>
+      <w:r>
+        <w:t>can be found in t</w:t>
+      </w:r>
+      <w:r>
+        <w:t xml:space="preserve">he first line of the </w:t>
+      </w:r>
+      <w:proofErr w:type="spellStart"/>
+      <w:r>
+        <w:t>xaml</w:t>
+      </w:r>
+      <w:proofErr w:type="spellEnd"/>
+      <w:r>
+        <w:t xml:space="preserve"> file)</w:t>
+      </w:r>
+    </w:p>
+    <w:p>
+      <w:pPr>
+        <w:pStyle w:val="ListParagraph"/>
+        <w:numPr>
+          <w:ilvl w:val="1"/>
+          <w:numId w:val="8"/>
+        </w:numPr>
+      </w:pPr>
+      <w:r>
+        <w:t>I</w:t>
+      </w:r>
+      <w:r>
+        <w:t xml:space="preserve">n the </w:t>
+      </w:r>
+      <w:r>
+        <w:t>corresponding</w:t>
+      </w:r>
+      <w:r>
+        <w:t xml:space="preserve"> ".</w:t>
+      </w:r>
+      <w:proofErr w:type="spellStart"/>
+      <w:r>
+        <w:t>xaml.cs</w:t>
+      </w:r>
+      <w:proofErr w:type="spellEnd"/>
+      <w:r>
+        <w:t>" file change the inherited class name from "</w:t>
+      </w:r>
+      <w:proofErr w:type="spellStart"/>
+      <w:r>
+        <w:t>UserControl</w:t>
+      </w:r>
+      <w:proofErr w:type="spellEnd"/>
+      <w:r>
+        <w:t>" to "Window"</w:t>
+      </w:r>
+    </w:p>
+    <w:p>
+      <w:pPr>
+        <w:pStyle w:val="ListParagraph"/>
+        <w:numPr>
+          <w:ilvl w:val="0"/>
+          <w:numId w:val="8"/>
+        </w:numPr>
+      </w:pPr>
+      <w:r>
+        <w:t>Change the output from "Debug" to "Release"</w:t>
+      </w:r>
+    </w:p>
+    <w:p>
+      <w:pPr>
+        <w:pStyle w:val="ListParagraph"/>
+        <w:numPr>
+          <w:ilvl w:val="0"/>
+          <w:numId w:val="8"/>
+        </w:numPr>
+      </w:pPr>
+      <w:bookmarkStart w:id="0" w:name="_GoBack"/>
+      <w:bookmarkEnd w:id="0"/>
+      <w:r>
+        <w:t>Add your code and compile</w:t>
+      </w:r>
+    </w:p>
+    <w:p>
+      <w:pPr>
+        <w:pStyle w:val="Heading1"/>
+      </w:pPr>
+      <w:r>
+        <w:t>To be documented</w:t>
       </w:r>
     </w:p>
     <w:p>
@@ -2874,15 +3526,7 @@
         <w:rPr>
           <w:i/>
         </w:rPr>
-        <w:t>De</w:t>
-      </w:r>
-      <w:bookmarkStart w:id="0" w:name="_GoBack"/>
-      <w:bookmarkEnd w:id="0"/>
-      <w:r>
-        <w:rPr>
-          <w:i/>
-        </w:rPr>
-        <w:t>scribe PS1 usage</w:t>
+        <w:t>Describe PS1 usage</w:t>
       </w:r>
     </w:p>
     <w:p>
@@ -3041,6 +3685,181 @@
     </w:lvl>
   </w:abstractNum>
   <w:abstractNum w:abstractNumId="1" w15:restartNumberingAfterBreak="0">
+    <w:nsid w:val="0BA31E58"/>
+    <w:multiLevelType w:val="hybridMultilevel"/>
+    <w:tmpl w:val="B8F419AA"/>
+    <w:lvl w:ilvl="0" w:tplc="0409000F">
+      <w:start w:val="1"/>
+      <w:numFmt w:val="decimal"/>
+      <w:lvlText w:val="%1."/>
+      <w:lvlJc w:val="left"/>
+      <w:pPr>
+        <w:ind w:left="1080" w:hanging="360"/>
+      </w:pPr>
+    </w:lvl>
+    <w:lvl w:ilvl="1" w:tplc="04090019" w:tentative="1">
+      <w:start w:val="1"/>
+      <w:numFmt w:val="lowerLetter"/>
+      <w:lvlText w:val="%2."/>
+      <w:lvlJc w:val="left"/>
+      <w:pPr>
+        <w:ind w:left="1800" w:hanging="360"/>
+      </w:pPr>
+    </w:lvl>
+    <w:lvl w:ilvl="2" w:tplc="0409001B" w:tentative="1">
+      <w:start w:val="1"/>
+      <w:numFmt w:val="lowerRoman"/>
+      <w:lvlText w:val="%3."/>
+      <w:lvlJc w:val="right"/>
+      <w:pPr>
+        <w:ind w:left="2520" w:hanging="180"/>
+      </w:pPr>
+    </w:lvl>
+    <w:lvl w:ilvl="3" w:tplc="0409000F" w:tentative="1">
+      <w:start w:val="1"/>
+      <w:numFmt w:val="decimal"/>
+      <w:lvlText w:val="%4."/>
+      <w:lvlJc w:val="left"/>
+      <w:pPr>
+        <w:ind w:left="3240" w:hanging="360"/>
+      </w:pPr>
+    </w:lvl>
+    <w:lvl w:ilvl="4" w:tplc="04090019" w:tentative="1">
+      <w:start w:val="1"/>
+      <w:numFmt w:val="lowerLetter"/>
+      <w:lvlText w:val="%5."/>
+      <w:lvlJc w:val="left"/>
+      <w:pPr>
+        <w:ind w:left="3960" w:hanging="360"/>
+      </w:pPr>
+    </w:lvl>
+    <w:lvl w:ilvl="5" w:tplc="0409001B" w:tentative="1">
+      <w:start w:val="1"/>
+      <w:numFmt w:val="lowerRoman"/>
+      <w:lvlText w:val="%6."/>
+      <w:lvlJc w:val="right"/>
+      <w:pPr>
+        <w:ind w:left="4680" w:hanging="180"/>
+      </w:pPr>
+    </w:lvl>
+    <w:lvl w:ilvl="6" w:tplc="0409000F" w:tentative="1">
+      <w:start w:val="1"/>
+      <w:numFmt w:val="decimal"/>
+      <w:lvlText w:val="%7."/>
+      <w:lvlJc w:val="left"/>
+      <w:pPr>
+        <w:ind w:left="5400" w:hanging="360"/>
+      </w:pPr>
+    </w:lvl>
+    <w:lvl w:ilvl="7" w:tplc="04090019" w:tentative="1">
+      <w:start w:val="1"/>
+      <w:numFmt w:val="lowerLetter"/>
+      <w:lvlText w:val="%8."/>
+      <w:lvlJc w:val="left"/>
+      <w:pPr>
+        <w:ind w:left="6120" w:hanging="360"/>
+      </w:pPr>
+    </w:lvl>
+    <w:lvl w:ilvl="8" w:tplc="0409001B" w:tentative="1">
+      <w:start w:val="1"/>
+      <w:numFmt w:val="lowerRoman"/>
+      <w:lvlText w:val="%9."/>
+      <w:lvlJc w:val="right"/>
+      <w:pPr>
+        <w:ind w:left="6840" w:hanging="180"/>
+      </w:pPr>
+    </w:lvl>
+  </w:abstractNum>
+  <w:abstractNum w:abstractNumId="2" w15:restartNumberingAfterBreak="0">
+    <w:nsid w:val="1DD652CC"/>
+    <w:multiLevelType w:val="hybridMultilevel"/>
+    <w:tmpl w:val="F39AF6A8"/>
+    <w:lvl w:ilvl="0" w:tplc="0409000F">
+      <w:start w:val="1"/>
+      <w:numFmt w:val="decimal"/>
+      <w:lvlText w:val="%1."/>
+      <w:lvlJc w:val="left"/>
+      <w:pPr>
+        <w:ind w:left="720" w:hanging="360"/>
+      </w:pPr>
+      <w:rPr>
+        <w:rFonts w:hint="default"/>
+      </w:rPr>
+    </w:lvl>
+    <w:lvl w:ilvl="1" w:tplc="04090019">
+      <w:start w:val="1"/>
+      <w:numFmt w:val="lowerLetter"/>
+      <w:lvlText w:val="%2."/>
+      <w:lvlJc w:val="left"/>
+      <w:pPr>
+        <w:ind w:left="1440" w:hanging="360"/>
+      </w:pPr>
+    </w:lvl>
+    <w:lvl w:ilvl="2" w:tplc="0409001B" w:tentative="1">
+      <w:start w:val="1"/>
+      <w:numFmt w:val="lowerRoman"/>
+      <w:lvlText w:val="%3."/>
+      <w:lvlJc w:val="right"/>
+      <w:pPr>
+        <w:ind w:left="2160" w:hanging="180"/>
+      </w:pPr>
+    </w:lvl>
+    <w:lvl w:ilvl="3" w:tplc="0409000F" w:tentative="1">
+      <w:start w:val="1"/>
+      <w:numFmt w:val="decimal"/>
+      <w:lvlText w:val="%4."/>
+      <w:lvlJc w:val="left"/>
+      <w:pPr>
+        <w:ind w:left="2880" w:hanging="360"/>
+      </w:pPr>
+    </w:lvl>
+    <w:lvl w:ilvl="4" w:tplc="04090019" w:tentative="1">
+      <w:start w:val="1"/>
+      <w:numFmt w:val="lowerLetter"/>
+      <w:lvlText w:val="%5."/>
+      <w:lvlJc w:val="left"/>
+      <w:pPr>
+        <w:ind w:left="3600" w:hanging="360"/>
+      </w:pPr>
+    </w:lvl>
+    <w:lvl w:ilvl="5" w:tplc="0409001B" w:tentative="1">
+      <w:start w:val="1"/>
+      <w:numFmt w:val="lowerRoman"/>
+      <w:lvlText w:val="%6."/>
+      <w:lvlJc w:val="right"/>
+      <w:pPr>
+        <w:ind w:left="4320" w:hanging="180"/>
+      </w:pPr>
+    </w:lvl>
+    <w:lvl w:ilvl="6" w:tplc="0409000F" w:tentative="1">
+      <w:start w:val="1"/>
+      <w:numFmt w:val="decimal"/>
+      <w:lvlText w:val="%7."/>
+      <w:lvlJc w:val="left"/>
+      <w:pPr>
+        <w:ind w:left="5040" w:hanging="360"/>
+      </w:pPr>
+    </w:lvl>
+    <w:lvl w:ilvl="7" w:tplc="04090019" w:tentative="1">
+      <w:start w:val="1"/>
+      <w:numFmt w:val="lowerLetter"/>
+      <w:lvlText w:val="%8."/>
+      <w:lvlJc w:val="left"/>
+      <w:pPr>
+        <w:ind w:left="5760" w:hanging="360"/>
+      </w:pPr>
+    </w:lvl>
+    <w:lvl w:ilvl="8" w:tplc="0409001B" w:tentative="1">
+      <w:start w:val="1"/>
+      <w:numFmt w:val="lowerRoman"/>
+      <w:lvlText w:val="%9."/>
+      <w:lvlJc w:val="right"/>
+      <w:pPr>
+        <w:ind w:left="6480" w:hanging="180"/>
+      </w:pPr>
+    </w:lvl>
+  </w:abstractNum>
+  <w:abstractNum w:abstractNumId="3" w15:restartNumberingAfterBreak="0">
     <w:nsid w:val="23A53D06"/>
     <w:multiLevelType w:val="hybridMultilevel"/>
     <w:tmpl w:val="0C5C7AAE"/>
@@ -3131,7 +3950,120 @@
       </w:pPr>
     </w:lvl>
   </w:abstractNum>
-  <w:abstractNum w:abstractNumId="2" w15:restartNumberingAfterBreak="0">
+  <w:abstractNum w:abstractNumId="4" w15:restartNumberingAfterBreak="0">
+    <w:nsid w:val="3B7B0E2C"/>
+    <w:multiLevelType w:val="hybridMultilevel"/>
+    <w:tmpl w:val="02B89814"/>
+    <w:lvl w:ilvl="0" w:tplc="04090001">
+      <w:start w:val="1"/>
+      <w:numFmt w:val="bullet"/>
+      <w:lvlText w:val=""/>
+      <w:lvlJc w:val="left"/>
+      <w:pPr>
+        <w:ind w:left="720" w:hanging="360"/>
+      </w:pPr>
+      <w:rPr>
+        <w:rFonts w:ascii="Symbol" w:hAnsi="Symbol" w:hint="default"/>
+      </w:rPr>
+    </w:lvl>
+    <w:lvl w:ilvl="1" w:tplc="04090003" w:tentative="1">
+      <w:start w:val="1"/>
+      <w:numFmt w:val="bullet"/>
+      <w:lvlText w:val="o"/>
+      <w:lvlJc w:val="left"/>
+      <w:pPr>
+        <w:ind w:left="1440" w:hanging="360"/>
+      </w:pPr>
+      <w:rPr>
+        <w:rFonts w:ascii="Courier New" w:hAnsi="Courier New" w:cs="Courier New" w:hint="default"/>
+      </w:rPr>
+    </w:lvl>
+    <w:lvl w:ilvl="2" w:tplc="04090005" w:tentative="1">
+      <w:start w:val="1"/>
+      <w:numFmt w:val="bullet"/>
+      <w:lvlText w:val=""/>
+      <w:lvlJc w:val="left"/>
+      <w:pPr>
+        <w:ind w:left="2160" w:hanging="360"/>
+      </w:pPr>
+      <w:rPr>
+        <w:rFonts w:ascii="Wingdings" w:hAnsi="Wingdings" w:hint="default"/>
+      </w:rPr>
+    </w:lvl>
+    <w:lvl w:ilvl="3" w:tplc="04090001" w:tentative="1">
+      <w:start w:val="1"/>
+      <w:numFmt w:val="bullet"/>
+      <w:lvlText w:val=""/>
+      <w:lvlJc w:val="left"/>
+      <w:pPr>
+        <w:ind w:left="2880" w:hanging="360"/>
+      </w:pPr>
+      <w:rPr>
+        <w:rFonts w:ascii="Symbol" w:hAnsi="Symbol" w:hint="default"/>
+      </w:rPr>
+    </w:lvl>
+    <w:lvl w:ilvl="4" w:tplc="04090003" w:tentative="1">
+      <w:start w:val="1"/>
+      <w:numFmt w:val="bullet"/>
+      <w:lvlText w:val="o"/>
+      <w:lvlJc w:val="left"/>
+      <w:pPr>
+        <w:ind w:left="3600" w:hanging="360"/>
+      </w:pPr>
+      <w:rPr>
+        <w:rFonts w:ascii="Courier New" w:hAnsi="Courier New" w:cs="Courier New" w:hint="default"/>
+      </w:rPr>
+    </w:lvl>
+    <w:lvl w:ilvl="5" w:tplc="04090005" w:tentative="1">
+      <w:start w:val="1"/>
+      <w:numFmt w:val="bullet"/>
+      <w:lvlText w:val=""/>
+      <w:lvlJc w:val="left"/>
+      <w:pPr>
+        <w:ind w:left="4320" w:hanging="360"/>
+      </w:pPr>
+      <w:rPr>
+        <w:rFonts w:ascii="Wingdings" w:hAnsi="Wingdings" w:hint="default"/>
+      </w:rPr>
+    </w:lvl>
+    <w:lvl w:ilvl="6" w:tplc="04090001" w:tentative="1">
+      <w:start w:val="1"/>
+      <w:numFmt w:val="bullet"/>
+      <w:lvlText w:val=""/>
+      <w:lvlJc w:val="left"/>
+      <w:pPr>
+        <w:ind w:left="5040" w:hanging="360"/>
+      </w:pPr>
+      <w:rPr>
+        <w:rFonts w:ascii="Symbol" w:hAnsi="Symbol" w:hint="default"/>
+      </w:rPr>
+    </w:lvl>
+    <w:lvl w:ilvl="7" w:tplc="04090003" w:tentative="1">
+      <w:start w:val="1"/>
+      <w:numFmt w:val="bullet"/>
+      <w:lvlText w:val="o"/>
+      <w:lvlJc w:val="left"/>
+      <w:pPr>
+        <w:ind w:left="5760" w:hanging="360"/>
+      </w:pPr>
+      <w:rPr>
+        <w:rFonts w:ascii="Courier New" w:hAnsi="Courier New" w:cs="Courier New" w:hint="default"/>
+      </w:rPr>
+    </w:lvl>
+    <w:lvl w:ilvl="8" w:tplc="04090005" w:tentative="1">
+      <w:start w:val="1"/>
+      <w:numFmt w:val="bullet"/>
+      <w:lvlText w:val=""/>
+      <w:lvlJc w:val="left"/>
+      <w:pPr>
+        <w:ind w:left="6480" w:hanging="360"/>
+      </w:pPr>
+      <w:rPr>
+        <w:rFonts w:ascii="Wingdings" w:hAnsi="Wingdings" w:hint="default"/>
+      </w:rPr>
+    </w:lvl>
+  </w:abstractNum>
+  <w:abstractNum w:abstractNumId="5" w15:restartNumberingAfterBreak="0">
     <w:nsid w:val="424642A5"/>
     <w:multiLevelType w:val="hybridMultilevel"/>
     <w:tmpl w:val="119498C8"/>
@@ -3220,7 +4152,7 @@
       </w:pPr>
     </w:lvl>
   </w:abstractNum>
-  <w:abstractNum w:abstractNumId="3" w15:restartNumberingAfterBreak="0">
+  <w:abstractNum w:abstractNumId="6" w15:restartNumberingAfterBreak="0">
     <w:nsid w:val="5655544F"/>
     <w:multiLevelType w:val="hybridMultilevel"/>
     <w:tmpl w:val="3A7E5D04"/>
@@ -3306,10 +4238,10 @@
       </w:pPr>
     </w:lvl>
   </w:abstractNum>
-  <w:abstractNum w:abstractNumId="4" w15:restartNumberingAfterBreak="0">
+  <w:abstractNum w:abstractNumId="7" w15:restartNumberingAfterBreak="0">
     <w:nsid w:val="6B26561F"/>
     <w:multiLevelType w:val="hybridMultilevel"/>
-    <w:tmpl w:val="8976FCD6"/>
+    <w:tmpl w:val="5394E3D8"/>
     <w:lvl w:ilvl="0" w:tplc="0409000F">
       <w:start w:val="1"/>
       <w:numFmt w:val="decimal"/>
@@ -3322,14 +4254,17 @@
         <w:rFonts w:hint="default"/>
       </w:rPr>
     </w:lvl>
-    <w:lvl w:ilvl="1" w:tplc="04090019">
-      <w:start w:val="1"/>
-      <w:numFmt w:val="lowerLetter"/>
-      <w:lvlText w:val="%2."/>
+    <w:lvl w:ilvl="1" w:tplc="04090001">
+      <w:start w:val="1"/>
+      <w:numFmt w:val="bullet"/>
+      <w:lvlText w:val=""/>
       <w:lvlJc w:val="left"/>
       <w:pPr>
         <w:ind w:left="1440" w:hanging="360"/>
       </w:pPr>
+      <w:rPr>
+        <w:rFonts w:ascii="Symbol" w:hAnsi="Symbol" w:hint="default"/>
+      </w:rPr>
     </w:lvl>
     <w:lvl w:ilvl="2" w:tplc="0409001B" w:tentative="1">
       <w:start w:val="1"/>
@@ -3399,16 +4334,25 @@
     <w:abstractNumId w:val="0"/>
   </w:num>
   <w:num w:numId="2">
+    <w:abstractNumId w:val="3"/>
+  </w:num>
+  <w:num w:numId="3">
+    <w:abstractNumId w:val="5"/>
+  </w:num>
+  <w:num w:numId="4">
+    <w:abstractNumId w:val="7"/>
+  </w:num>
+  <w:num w:numId="5">
+    <w:abstractNumId w:val="6"/>
+  </w:num>
+  <w:num w:numId="6">
     <w:abstractNumId w:val="1"/>
   </w:num>
-  <w:num w:numId="3">
-    <w:abstractNumId w:val="2"/>
-  </w:num>
-  <w:num w:numId="4">
+  <w:num w:numId="7">
     <w:abstractNumId w:val="4"/>
   </w:num>
-  <w:num w:numId="5">
-    <w:abstractNumId w:val="3"/>
+  <w:num w:numId="8">
+    <w:abstractNumId w:val="2"/>
   </w:num>
 </w:numbering>
 </file>
@@ -3805,6 +4749,27 @@
     <w:name w:val="Normal"/>
     <w:qFormat/>
   </w:style>
+  <w:style w:type="paragraph" w:styleId="Heading1">
+    <w:name w:val="heading 1"/>
+    <w:basedOn w:val="Normal"/>
+    <w:next w:val="Normal"/>
+    <w:link w:val="Heading1Char"/>
+    <w:uiPriority w:val="9"/>
+    <w:qFormat/>
+    <w:rsid w:val="00B44F62"/>
+    <w:pPr>
+      <w:keepNext/>
+      <w:keepLines/>
+      <w:spacing w:before="240" w:after="0"/>
+      <w:outlineLvl w:val="0"/>
+    </w:pPr>
+    <w:rPr>
+      <w:rFonts w:asciiTheme="majorHAnsi" w:eastAsiaTheme="majorEastAsia" w:hAnsiTheme="majorHAnsi" w:cstheme="majorBidi"/>
+      <w:color w:val="2E74B5" w:themeColor="accent1" w:themeShade="BF"/>
+      <w:sz w:val="32"/>
+      <w:szCs w:val="32"/>
+    </w:rPr>
+  </w:style>
   <w:style w:type="character" w:default="1" w:styleId="DefaultParagraphFont">
     <w:name w:val="Default Paragraph Font"/>
     <w:uiPriority w:val="1"/>
@@ -3861,6 +4826,30 @@
         <w:insideV w:val="single" w:sz="4" w:space="0" w:color="auto"/>
       </w:tblBorders>
     </w:tblPr>
+  </w:style>
+  <w:style w:type="character" w:customStyle="1" w:styleId="Heading1Char">
+    <w:name w:val="Heading 1 Char"/>
+    <w:basedOn w:val="DefaultParagraphFont"/>
+    <w:link w:val="Heading1"/>
+    <w:uiPriority w:val="9"/>
+    <w:rsid w:val="00B44F62"/>
+    <w:rPr>
+      <w:rFonts w:asciiTheme="majorHAnsi" w:eastAsiaTheme="majorEastAsia" w:hAnsiTheme="majorHAnsi" w:cstheme="majorBidi"/>
+      <w:color w:val="2E74B5" w:themeColor="accent1" w:themeShade="BF"/>
+      <w:sz w:val="32"/>
+      <w:szCs w:val="32"/>
+    </w:rPr>
+  </w:style>
+  <w:style w:type="character" w:styleId="Hyperlink">
+    <w:name w:val="Hyperlink"/>
+    <w:basedOn w:val="DefaultParagraphFont"/>
+    <w:uiPriority w:val="99"/>
+    <w:unhideWhenUsed/>
+    <w:rsid w:val="00701A95"/>
+    <w:rPr>
+      <w:color w:val="0563C1" w:themeColor="hyperlink"/>
+      <w:u w:val="single"/>
+    </w:rPr>
   </w:style>
 </w:styles>
 </file>

</xml_diff>

<commit_message>
Moved the MouseDoubleClick event from the whole listbox to the ItemContainerStyle of the listboxitem to limit the DoubleClick event to a single item in the listbox-
</commit_message>
<xml_diff>
--- a/docs/Clipboard Accelerator.docx
+++ b/docs/Clipboard Accelerator.docx
@@ -2332,6 +2332,17 @@
               <w:t>The path element defines the directory path to the executable.</w:t>
             </w:r>
           </w:p>
+          <w:p>
+            <w:r>
+              <w:t xml:space="preserve">Note: No quotes are supported in the </w:t>
+            </w:r>
+            <w:r>
+              <w:t>path</w:t>
+            </w:r>
+            <w:r>
+              <w:t xml:space="preserve"> string.</w:t>
+            </w:r>
+          </w:p>
         </w:tc>
       </w:tr>
       <w:tr>
@@ -2357,6 +2368,16 @@
               <w:t xml:space="preserve"> element defines the external program which should be executed.</w:t>
             </w:r>
           </w:p>
+          <w:p>
+            <w:r>
+              <w:t xml:space="preserve">Note: No quotes are supported in the executable </w:t>
+            </w:r>
+            <w:bookmarkStart w:id="0" w:name="_GoBack"/>
+            <w:bookmarkEnd w:id="0"/>
+            <w:r>
+              <w:t>string.</w:t>
+            </w:r>
+          </w:p>
         </w:tc>
       </w:tr>
       <w:tr>
@@ -2745,10 +2766,7 @@
           </w:tcPr>
           <w:p>
             <w:r>
-              <w:t xml:space="preserve">The class name </w:t>
-            </w:r>
-            <w:r>
-              <w:t xml:space="preserve">of the .NET </w:t>
+              <w:t xml:space="preserve">The class name of the .NET </w:t>
             </w:r>
             <w:proofErr w:type="spellStart"/>
             <w:r>
@@ -2780,25 +2798,7 @@
           </w:tcPr>
           <w:p>
             <w:r>
-              <w:t xml:space="preserve">The </w:t>
-            </w:r>
-            <w:r>
-              <w:t>method</w:t>
-            </w:r>
-            <w:r>
-              <w:t xml:space="preserve"> name</w:t>
-            </w:r>
-            <w:r>
-              <w:t xml:space="preserve"> to execute</w:t>
-            </w:r>
-            <w:r>
-              <w:t xml:space="preserve"> </w:t>
-            </w:r>
-            <w:r>
-              <w:t xml:space="preserve">in the above class / namespace </w:t>
-            </w:r>
-            <w:r>
-              <w:t xml:space="preserve">of the .NET </w:t>
+              <w:t xml:space="preserve">The method name to execute in the above class / namespace of the .NET </w:t>
             </w:r>
             <w:proofErr w:type="spellStart"/>
             <w:r>
@@ -2806,10 +2806,7 @@
             </w:r>
             <w:proofErr w:type="spellEnd"/>
             <w:r>
-              <w:t xml:space="preserve"> / assembly</w:t>
-            </w:r>
-            <w:r>
-              <w:t>.</w:t>
+              <w:t xml:space="preserve"> / assembly.</w:t>
             </w:r>
           </w:p>
         </w:tc>
@@ -2917,6 +2914,7 @@
                 <w:rFonts w:ascii="Courier New" w:hAnsi="Courier New" w:cs="Courier New"/>
                 <w:i/>
               </w:rPr>
+              <w:lastRenderedPageBreak/>
               <w:t>&lt;?xml</w:t>
             </w:r>
             <w:proofErr w:type="gramEnd"/>
@@ -3198,7 +3196,6 @@
     </w:tbl>
     <w:p>
       <w:r>
-        <w:lastRenderedPageBreak/>
         <w:br/>
         <w:t>All elements are mandatory for a working command highlighting. In the above example the first &lt;</w:t>
       </w:r>
@@ -3315,9 +3312,15 @@
       <w:r>
         <w:t xml:space="preserve">&gt; to &lt;Window&gt; in the </w:t>
       </w:r>
+      <w:r>
+        <w:t>.</w:t>
+      </w:r>
       <w:proofErr w:type="spellStart"/>
       <w:r>
-        <w:t>Xaml</w:t>
+        <w:t>x</w:t>
+      </w:r>
+      <w:r>
+        <w:t>aml</w:t>
       </w:r>
       <w:proofErr w:type="spellEnd"/>
       <w:r>
@@ -3333,7 +3336,46 @@
         </w:numPr>
       </w:pPr>
       <w:r>
-        <w:t>Rename the class with the VS "rename" functionality if required</w:t>
+        <w:t>In the corresponding ".</w:t>
+      </w:r>
+      <w:proofErr w:type="spellStart"/>
+      <w:r>
+        <w:t>xaml.cs</w:t>
+      </w:r>
+      <w:proofErr w:type="spellEnd"/>
+      <w:r>
+        <w:t xml:space="preserve">" file </w:t>
+      </w:r>
+      <w:r>
+        <w:t>r</w:t>
+      </w:r>
+      <w:r>
+        <w:t>ename the “</w:t>
+      </w:r>
+      <w:proofErr w:type="spellStart"/>
+      <w:r>
+        <w:t>UserControl</w:t>
+      </w:r>
+      <w:r>
+        <w:t>X</w:t>
+      </w:r>
+      <w:proofErr w:type="spellEnd"/>
+      <w:r>
+        <w:t xml:space="preserve">” class using the VS “rename” functionality and change </w:t>
+      </w:r>
+      <w:r>
+        <w:t>the “</w:t>
+      </w:r>
+      <w:proofErr w:type="spellStart"/>
+      <w:r>
+        <w:t>UserControl</w:t>
+      </w:r>
+      <w:proofErr w:type="spellEnd"/>
+      <w:r>
+        <w:t>” base class to the “Window”</w:t>
+      </w:r>
+      <w:r>
+        <w:t xml:space="preserve"> base class</w:t>
       </w:r>
     </w:p>
     <w:p>
@@ -3412,7 +3454,13 @@
         </w:numPr>
       </w:pPr>
       <w:r>
-        <w:t>Add the "</w:t>
+        <w:t xml:space="preserve">Add the </w:t>
+      </w:r>
+      <w:r>
+        <w:t xml:space="preserve">“Class1.cs” (rename to </w:t>
+      </w:r>
+      <w:r>
+        <w:t>"</w:t>
       </w:r>
       <w:proofErr w:type="spellStart"/>
       <w:r>
@@ -3420,7 +3468,13 @@
       </w:r>
       <w:proofErr w:type="spellEnd"/>
       <w:r>
-        <w:t>" file from the example DLL and update the window instance creation to the name of your window class (</w:t>
+        <w:t>"</w:t>
+      </w:r>
+      <w:r>
+        <w:t>)</w:t>
+      </w:r>
+      <w:r>
+        <w:t xml:space="preserve"> file from the example DLL and update the window instance creation to the name of your window class (</w:t>
       </w:r>
       <w:r>
         <w:t xml:space="preserve">the name </w:t>
@@ -3438,43 +3492,6 @@
       <w:proofErr w:type="spellEnd"/>
       <w:r>
         <w:t xml:space="preserve"> file)</w:t>
-      </w:r>
-    </w:p>
-    <w:p>
-      <w:pPr>
-        <w:pStyle w:val="ListParagraph"/>
-        <w:numPr>
-          <w:ilvl w:val="1"/>
-          <w:numId w:val="8"/>
-        </w:numPr>
-      </w:pPr>
-      <w:r>
-        <w:t>I</w:t>
-      </w:r>
-      <w:r>
-        <w:t xml:space="preserve">n the </w:t>
-      </w:r>
-      <w:r>
-        <w:t>corresponding</w:t>
-      </w:r>
-      <w:r>
-        <w:t xml:space="preserve"> ".</w:t>
-      </w:r>
-      <w:proofErr w:type="spellStart"/>
-      <w:r>
-        <w:t>xaml.cs</w:t>
-      </w:r>
-      <w:proofErr w:type="spellEnd"/>
-      <w:r>
-        <w:t>" file change the inherited class name from "</w:t>
-      </w:r>
-      <w:proofErr w:type="spellStart"/>
-      <w:r>
-        <w:t>UserControl</w:t>
-      </w:r>
-      <w:proofErr w:type="spellEnd"/>
-      <w:r>
-        <w:t>" to "Window"</w:t>
       </w:r>
     </w:p>
     <w:p>
@@ -3497,8 +3514,6 @@
           <w:numId w:val="8"/>
         </w:numPr>
       </w:pPr>
-      <w:bookmarkStart w:id="0" w:name="_GoBack"/>
-      <w:bookmarkEnd w:id="0"/>
       <w:r>
         <w:t>Add your code and compile</w:t>
       </w:r>

</xml_diff>

<commit_message>
Added default directory functionality for executables. Updated documentation. Updated versioning.
</commit_message>
<xml_diff>
--- a/docs/Clipboard Accelerator.docx
+++ b/docs/Clipboard Accelerator.docx
@@ -2334,13 +2334,55 @@
           </w:p>
           <w:p>
             <w:r>
-              <w:t xml:space="preserve">Note: No quotes are supported in the </w:t>
-            </w:r>
-            <w:r>
-              <w:t>path</w:t>
-            </w:r>
-            <w:r>
-              <w:t xml:space="preserve"> string.</w:t>
+              <w:t>Note:</w:t>
+            </w:r>
+          </w:p>
+          <w:p>
+            <w:pPr>
+              <w:pStyle w:val="ListParagraph"/>
+              <w:numPr>
+                <w:ilvl w:val="0"/>
+                <w:numId w:val="9"/>
+              </w:numPr>
+            </w:pPr>
+            <w:r>
+              <w:t>No quotes are supported in the path string.</w:t>
+            </w:r>
+          </w:p>
+          <w:p>
+            <w:pPr>
+              <w:pStyle w:val="ListParagraph"/>
+              <w:numPr>
+                <w:ilvl w:val="0"/>
+                <w:numId w:val="9"/>
+              </w:numPr>
+            </w:pPr>
+            <w:r>
+              <w:t xml:space="preserve">If “path” contains an empty string the default “lib” directory will be used. Clipboard Accelerator will try to load the executable / </w:t>
+            </w:r>
+            <w:proofErr w:type="spellStart"/>
+            <w:r>
+              <w:t>dll</w:t>
+            </w:r>
+            <w:proofErr w:type="spellEnd"/>
+            <w:r>
+              <w:t xml:space="preserve"> </w:t>
+            </w:r>
+            <w:proofErr w:type="gramStart"/>
+            <w:r>
+              <w:t>from  “</w:t>
+            </w:r>
+            <w:proofErr w:type="gramEnd"/>
+            <w:r>
+              <w:t>[</w:t>
+            </w:r>
+            <w:proofErr w:type="spellStart"/>
+            <w:r>
+              <w:t>ClipboardAcceleratorRootDir</w:t>
+            </w:r>
+            <w:proofErr w:type="spellEnd"/>
+            <w:r>
+              <w:t>]\lib”.</w:t>
             </w:r>
           </w:p>
         </w:tc>
@@ -2370,12 +2412,7 @@
           </w:p>
           <w:p>
             <w:r>
-              <w:t xml:space="preserve">Note: No quotes are supported in the executable </w:t>
-            </w:r>
-            <w:bookmarkStart w:id="0" w:name="_GoBack"/>
-            <w:bookmarkEnd w:id="0"/>
-            <w:r>
-              <w:t>string.</w:t>
+              <w:t>Note: No quotes are supported in the executable string.</w:t>
             </w:r>
           </w:p>
         </w:tc>
@@ -2477,6 +2514,30 @@
               <w:t>** will be replaced with the randomly generated named pipe name.</w:t>
             </w:r>
           </w:p>
+          <w:p/>
+          <w:p>
+            <w:r>
+              <w:t>Note: The “</w:t>
+            </w:r>
+            <w:proofErr w:type="spellStart"/>
+            <w:r>
+              <w:t>Staticarg</w:t>
+            </w:r>
+            <w:proofErr w:type="spellEnd"/>
+            <w:r>
+              <w:t>” element is ignored when “</w:t>
+            </w:r>
+            <w:proofErr w:type="spellStart"/>
+            <w:r>
+              <w:t>isdll</w:t>
+            </w:r>
+            <w:proofErr w:type="spellEnd"/>
+            <w:r>
+              <w:t>” is true.</w:t>
+            </w:r>
+            <w:bookmarkStart w:id="0" w:name="_GoBack"/>
+            <w:bookmarkEnd w:id="0"/>
+          </w:p>
         </w:tc>
       </w:tr>
       <w:tr>
@@ -2819,7 +2880,7 @@
           <w:p>
             <w:proofErr w:type="spellStart"/>
             <w:r>
-              <w:t>DllConfigFilePath</w:t>
+              <w:t>DllConfigFileName</w:t>
             </w:r>
             <w:proofErr w:type="spellEnd"/>
           </w:p>
@@ -2838,7 +2899,34 @@
             </w:r>
             <w:proofErr w:type="spellEnd"/>
             <w:r>
-              <w:t xml:space="preserve"> / assembly requires a configuration file. It can hold a string which represents the path to the configuration file.</w:t>
+              <w:t xml:space="preserve"> / assembly requires a configuration file. It can hold a string </w:t>
+            </w:r>
+            <w:r>
+              <w:t>with the name of the</w:t>
+            </w:r>
+            <w:r>
+              <w:t xml:space="preserve"> configuration file.</w:t>
+            </w:r>
+          </w:p>
+          <w:p>
+            <w:r>
+              <w:t xml:space="preserve">The </w:t>
+            </w:r>
+            <w:proofErr w:type="spellStart"/>
+            <w:r>
+              <w:t>config</w:t>
+            </w:r>
+            <w:proofErr w:type="spellEnd"/>
+            <w:r>
+              <w:t xml:space="preserve"> file must be in the same directory as the .NET </w:t>
+            </w:r>
+            <w:proofErr w:type="spellStart"/>
+            <w:r>
+              <w:t>dll</w:t>
+            </w:r>
+            <w:proofErr w:type="spellEnd"/>
+            <w:r>
+              <w:t xml:space="preserve"> / assembly.</w:t>
             </w:r>
           </w:p>
         </w:tc>
@@ -2850,6 +2938,7 @@
         <w:pStyle w:val="Heading1"/>
       </w:pPr>
       <w:r>
+        <w:lastRenderedPageBreak/>
         <w:t>Defining regular e</w:t>
       </w:r>
       <w:r>
@@ -2914,7 +3003,6 @@
                 <w:rFonts w:ascii="Courier New" w:hAnsi="Courier New" w:cs="Courier New"/>
                 <w:i/>
               </w:rPr>
-              <w:lastRenderedPageBreak/>
               <w:t>&lt;?xml</w:t>
             </w:r>
             <w:proofErr w:type="gramEnd"/>
@@ -3559,6 +3647,7 @@
         <w:rPr>
           <w:i/>
         </w:rPr>
+        <w:lastRenderedPageBreak/>
         <w:t>Describe pipe usage</w:t>
       </w:r>
     </w:p>
@@ -3966,6 +4055,119 @@
     </w:lvl>
   </w:abstractNum>
   <w:abstractNum w:abstractNumId="4" w15:restartNumberingAfterBreak="0">
+    <w:nsid w:val="3AA45261"/>
+    <w:multiLevelType w:val="hybridMultilevel"/>
+    <w:tmpl w:val="5518D490"/>
+    <w:lvl w:ilvl="0" w:tplc="04090001">
+      <w:start w:val="1"/>
+      <w:numFmt w:val="bullet"/>
+      <w:lvlText w:val=""/>
+      <w:lvlJc w:val="left"/>
+      <w:pPr>
+        <w:ind w:left="720" w:hanging="360"/>
+      </w:pPr>
+      <w:rPr>
+        <w:rFonts w:ascii="Symbol" w:hAnsi="Symbol" w:hint="default"/>
+      </w:rPr>
+    </w:lvl>
+    <w:lvl w:ilvl="1" w:tplc="04090003" w:tentative="1">
+      <w:start w:val="1"/>
+      <w:numFmt w:val="bullet"/>
+      <w:lvlText w:val="o"/>
+      <w:lvlJc w:val="left"/>
+      <w:pPr>
+        <w:ind w:left="1440" w:hanging="360"/>
+      </w:pPr>
+      <w:rPr>
+        <w:rFonts w:ascii="Courier New" w:hAnsi="Courier New" w:cs="Courier New" w:hint="default"/>
+      </w:rPr>
+    </w:lvl>
+    <w:lvl w:ilvl="2" w:tplc="04090005" w:tentative="1">
+      <w:start w:val="1"/>
+      <w:numFmt w:val="bullet"/>
+      <w:lvlText w:val=""/>
+      <w:lvlJc w:val="left"/>
+      <w:pPr>
+        <w:ind w:left="2160" w:hanging="360"/>
+      </w:pPr>
+      <w:rPr>
+        <w:rFonts w:ascii="Wingdings" w:hAnsi="Wingdings" w:hint="default"/>
+      </w:rPr>
+    </w:lvl>
+    <w:lvl w:ilvl="3" w:tplc="04090001" w:tentative="1">
+      <w:start w:val="1"/>
+      <w:numFmt w:val="bullet"/>
+      <w:lvlText w:val=""/>
+      <w:lvlJc w:val="left"/>
+      <w:pPr>
+        <w:ind w:left="2880" w:hanging="360"/>
+      </w:pPr>
+      <w:rPr>
+        <w:rFonts w:ascii="Symbol" w:hAnsi="Symbol" w:hint="default"/>
+      </w:rPr>
+    </w:lvl>
+    <w:lvl w:ilvl="4" w:tplc="04090003" w:tentative="1">
+      <w:start w:val="1"/>
+      <w:numFmt w:val="bullet"/>
+      <w:lvlText w:val="o"/>
+      <w:lvlJc w:val="left"/>
+      <w:pPr>
+        <w:ind w:left="3600" w:hanging="360"/>
+      </w:pPr>
+      <w:rPr>
+        <w:rFonts w:ascii="Courier New" w:hAnsi="Courier New" w:cs="Courier New" w:hint="default"/>
+      </w:rPr>
+    </w:lvl>
+    <w:lvl w:ilvl="5" w:tplc="04090005" w:tentative="1">
+      <w:start w:val="1"/>
+      <w:numFmt w:val="bullet"/>
+      <w:lvlText w:val=""/>
+      <w:lvlJc w:val="left"/>
+      <w:pPr>
+        <w:ind w:left="4320" w:hanging="360"/>
+      </w:pPr>
+      <w:rPr>
+        <w:rFonts w:ascii="Wingdings" w:hAnsi="Wingdings" w:hint="default"/>
+      </w:rPr>
+    </w:lvl>
+    <w:lvl w:ilvl="6" w:tplc="04090001" w:tentative="1">
+      <w:start w:val="1"/>
+      <w:numFmt w:val="bullet"/>
+      <w:lvlText w:val=""/>
+      <w:lvlJc w:val="left"/>
+      <w:pPr>
+        <w:ind w:left="5040" w:hanging="360"/>
+      </w:pPr>
+      <w:rPr>
+        <w:rFonts w:ascii="Symbol" w:hAnsi="Symbol" w:hint="default"/>
+      </w:rPr>
+    </w:lvl>
+    <w:lvl w:ilvl="7" w:tplc="04090003" w:tentative="1">
+      <w:start w:val="1"/>
+      <w:numFmt w:val="bullet"/>
+      <w:lvlText w:val="o"/>
+      <w:lvlJc w:val="left"/>
+      <w:pPr>
+        <w:ind w:left="5760" w:hanging="360"/>
+      </w:pPr>
+      <w:rPr>
+        <w:rFonts w:ascii="Courier New" w:hAnsi="Courier New" w:cs="Courier New" w:hint="default"/>
+      </w:rPr>
+    </w:lvl>
+    <w:lvl w:ilvl="8" w:tplc="04090005" w:tentative="1">
+      <w:start w:val="1"/>
+      <w:numFmt w:val="bullet"/>
+      <w:lvlText w:val=""/>
+      <w:lvlJc w:val="left"/>
+      <w:pPr>
+        <w:ind w:left="6480" w:hanging="360"/>
+      </w:pPr>
+      <w:rPr>
+        <w:rFonts w:ascii="Wingdings" w:hAnsi="Wingdings" w:hint="default"/>
+      </w:rPr>
+    </w:lvl>
+  </w:abstractNum>
+  <w:abstractNum w:abstractNumId="5" w15:restartNumberingAfterBreak="0">
     <w:nsid w:val="3B7B0E2C"/>
     <w:multiLevelType w:val="hybridMultilevel"/>
     <w:tmpl w:val="02B89814"/>
@@ -4078,7 +4280,7 @@
       </w:rPr>
     </w:lvl>
   </w:abstractNum>
-  <w:abstractNum w:abstractNumId="5" w15:restartNumberingAfterBreak="0">
+  <w:abstractNum w:abstractNumId="6" w15:restartNumberingAfterBreak="0">
     <w:nsid w:val="424642A5"/>
     <w:multiLevelType w:val="hybridMultilevel"/>
     <w:tmpl w:val="119498C8"/>
@@ -4167,7 +4369,7 @@
       </w:pPr>
     </w:lvl>
   </w:abstractNum>
-  <w:abstractNum w:abstractNumId="6" w15:restartNumberingAfterBreak="0">
+  <w:abstractNum w:abstractNumId="7" w15:restartNumberingAfterBreak="0">
     <w:nsid w:val="5655544F"/>
     <w:multiLevelType w:val="hybridMultilevel"/>
     <w:tmpl w:val="3A7E5D04"/>
@@ -4253,7 +4455,7 @@
       </w:pPr>
     </w:lvl>
   </w:abstractNum>
-  <w:abstractNum w:abstractNumId="7" w15:restartNumberingAfterBreak="0">
+  <w:abstractNum w:abstractNumId="8" w15:restartNumberingAfterBreak="0">
     <w:nsid w:val="6B26561F"/>
     <w:multiLevelType w:val="hybridMultilevel"/>
     <w:tmpl w:val="5394E3D8"/>
@@ -4352,22 +4554,25 @@
     <w:abstractNumId w:val="3"/>
   </w:num>
   <w:num w:numId="3">
-    <w:abstractNumId w:val="5"/>
+    <w:abstractNumId w:val="6"/>
   </w:num>
   <w:num w:numId="4">
-    <w:abstractNumId w:val="7"/>
+    <w:abstractNumId w:val="8"/>
   </w:num>
   <w:num w:numId="5">
-    <w:abstractNumId w:val="6"/>
+    <w:abstractNumId w:val="7"/>
   </w:num>
   <w:num w:numId="6">
     <w:abstractNumId w:val="1"/>
   </w:num>
   <w:num w:numId="7">
-    <w:abstractNumId w:val="4"/>
+    <w:abstractNumId w:val="5"/>
   </w:num>
   <w:num w:numId="8">
     <w:abstractNumId w:val="2"/>
+  </w:num>
+  <w:num w:numId="9">
+    <w:abstractNumId w:val="4"/>
   </w:num>
 </w:numbering>
 </file>

</xml_diff>